<commit_message>
Added Item Picking Mechanic and worked more on documentation
</commit_message>
<xml_diff>
--- a/DocumentationBachelor/Bachelor_Documentation_Eduard_Iorga.docx
+++ b/DocumentationBachelor/Bachelor_Documentation_Eduard_Iorga.docx
@@ -156,10 +156,13 @@
           <w:szCs w:val="28"/>
           <w:lang w:val="en-GB"/>
         </w:rPr>
-        <w:t xml:space="preserve"> Eduard </w:t>
-      </w:r>
-      <w:proofErr w:type="spellStart"/>
-      <w:r>
+        <w:t xml:space="preserve"> Eduard Iorga</w:t>
+      </w:r>
+    </w:p>
+    <w:p>
+      <w:pPr>
+        <w:spacing w:before="280"/>
+        <w:ind w:right="-709"/>
         <w:rPr>
           <w:rFonts w:cs="Arial"/>
           <w:b/>
@@ -167,14 +170,8 @@
           <w:szCs w:val="28"/>
           <w:lang w:val="en-GB"/>
         </w:rPr>
-        <w:t>Iorga</w:t>
-      </w:r>
-      <w:proofErr w:type="spellEnd"/>
-    </w:p>
-    <w:p>
-      <w:pPr>
-        <w:spacing w:before="280"/>
-        <w:ind w:right="-709"/>
+      </w:pPr>
+      <w:r>
         <w:rPr>
           <w:rFonts w:cs="Arial"/>
           <w:b/>
@@ -182,7 +179,8 @@
           <w:szCs w:val="28"/>
           <w:lang w:val="en-GB"/>
         </w:rPr>
-      </w:pPr>
+        <w:t>Scientific coordinator</w:t>
+      </w:r>
       <w:r>
         <w:rPr>
           <w:rFonts w:cs="Arial"/>
@@ -191,7 +189,7 @@
           <w:szCs w:val="28"/>
           <w:lang w:val="en-GB"/>
         </w:rPr>
-        <w:t>Scientific coordinator</w:t>
+        <w:t xml:space="preserve">: </w:t>
       </w:r>
       <w:r>
         <w:rPr>
@@ -201,61 +199,7 @@
           <w:szCs w:val="28"/>
           <w:lang w:val="en-GB"/>
         </w:rPr>
-        <w:t xml:space="preserve">: </w:t>
-      </w:r>
-      <w:r>
-        <w:rPr>
-          <w:rFonts w:cs="Arial"/>
-          <w:b/>
-          <w:sz w:val="28"/>
-          <w:szCs w:val="28"/>
-          <w:lang w:val="en-GB"/>
-        </w:rPr>
-        <w:t xml:space="preserve">Assistant Professor </w:t>
-      </w:r>
-      <w:proofErr w:type="spellStart"/>
-      <w:r>
-        <w:rPr>
-          <w:rFonts w:cs="Arial"/>
-          <w:b/>
-          <w:sz w:val="28"/>
-          <w:szCs w:val="28"/>
-          <w:lang w:val="en-GB"/>
-        </w:rPr>
-        <w:t>Alexandru</w:t>
-      </w:r>
-      <w:proofErr w:type="spellEnd"/>
-      <w:r>
-        <w:rPr>
-          <w:rFonts w:cs="Arial"/>
-          <w:b/>
-          <w:sz w:val="28"/>
-          <w:szCs w:val="28"/>
-          <w:lang w:val="en-GB"/>
-        </w:rPr>
-        <w:t xml:space="preserve"> </w:t>
-      </w:r>
-      <w:proofErr w:type="spellStart"/>
-      <w:r>
-        <w:rPr>
-          <w:rFonts w:cs="Arial"/>
-          <w:b/>
-          <w:sz w:val="28"/>
-          <w:szCs w:val="28"/>
-          <w:lang w:val="en-GB"/>
-        </w:rPr>
-        <w:t>Grosu</w:t>
-      </w:r>
-      <w:proofErr w:type="spellEnd"/>
-      <w:r>
-        <w:rPr>
-          <w:rFonts w:cs="Arial"/>
-          <w:b/>
-          <w:sz w:val="28"/>
-          <w:szCs w:val="28"/>
-          <w:lang w:val="en-GB"/>
-        </w:rPr>
-        <w:t xml:space="preserve"> </w:t>
+        <w:t xml:space="preserve">Assistant Professor Alexandru Grosu </w:t>
       </w:r>
     </w:p>
     <w:p>
@@ -371,14 +315,12 @@
         </w:rPr>
         <w:t xml:space="preserve">Sword of Time </w:t>
       </w:r>
-      <w:proofErr w:type="spellStart"/>
       <w:r>
         <w:rPr>
           <w:lang w:val="en-GB"/>
         </w:rPr>
         <w:t>este</w:t>
       </w:r>
-      <w:proofErr w:type="spellEnd"/>
       <w:r>
         <w:rPr>
           <w:lang w:val="en-GB"/>
@@ -389,21 +331,7 @@
         <w:rPr>
           <w:lang w:val="en-GB"/>
         </w:rPr>
-        <w:t xml:space="preserve">un </w:t>
-      </w:r>
-      <w:proofErr w:type="spellStart"/>
-      <w:r>
-        <w:rPr>
-          <w:lang w:val="en-GB"/>
-        </w:rPr>
-        <w:t>joc</w:t>
-      </w:r>
-      <w:proofErr w:type="spellEnd"/>
-      <w:r>
-        <w:rPr>
-          <w:lang w:val="en-GB"/>
-        </w:rPr>
-        <w:t xml:space="preserve"> video</w:t>
+        <w:t>un joc video</w:t>
       </w:r>
       <w:r>
         <w:rPr>
@@ -411,237 +339,184 @@
         </w:rPr>
         <w:t xml:space="preserve"> 2D platformer rogue-like </w:t>
       </w:r>
-      <w:proofErr w:type="spellStart"/>
-      <w:r>
-        <w:rPr>
-          <w:lang w:val="en-GB"/>
-        </w:rPr>
-        <w:t>realizat</w:t>
-      </w:r>
-      <w:proofErr w:type="spellEnd"/>
-      <w:r>
-        <w:rPr>
-          <w:lang w:val="en-GB"/>
-        </w:rPr>
-        <w:t xml:space="preserve"> ca </w:t>
-      </w:r>
-      <w:proofErr w:type="spellStart"/>
-      <w:r>
-        <w:rPr>
-          <w:lang w:val="en-GB"/>
-        </w:rPr>
-        <w:t>parte</w:t>
-      </w:r>
-      <w:proofErr w:type="spellEnd"/>
-      <w:r>
-        <w:rPr>
-          <w:lang w:val="en-GB"/>
-        </w:rPr>
-        <w:t xml:space="preserve"> a </w:t>
-      </w:r>
-      <w:proofErr w:type="spellStart"/>
-      <w:r>
-        <w:rPr>
-          <w:lang w:val="en-GB"/>
-        </w:rPr>
-        <w:t>lucrarii</w:t>
-      </w:r>
-      <w:proofErr w:type="spellEnd"/>
+      <w:r>
+        <w:rPr>
+          <w:lang w:val="en-GB"/>
+        </w:rPr>
+        <w:t>realizat ca parte a lucrarii mele de licen</w:t>
+      </w:r>
+      <w:r>
+        <w:rPr>
+          <w:lang w:val="en-GB"/>
+        </w:rPr>
+        <w:t>ț</w:t>
+      </w:r>
+      <w:r>
+        <w:rPr>
+          <w:lang w:val="en-GB"/>
+        </w:rPr>
+        <w:t>a, explor</w:t>
+      </w:r>
+      <w:r>
+        <w:rPr>
+          <w:lang w:val="en-GB"/>
+        </w:rPr>
+        <w:t>â</w:t>
+      </w:r>
+      <w:r>
+        <w:rPr>
+          <w:lang w:val="en-GB"/>
+        </w:rPr>
+        <w:t xml:space="preserve">nd mecanici de gameplay </w:t>
+      </w:r>
+      <w:r>
+        <w:rPr>
+          <w:lang w:val="en-GB"/>
+        </w:rPr>
+        <w:t>ș</w:t>
+      </w:r>
+      <w:r>
+        <w:rPr>
+          <w:lang w:val="en-GB"/>
+        </w:rPr>
+        <w:t>i design-ul sistemelor.</w:t>
+      </w:r>
       <w:r>
         <w:rPr>
           <w:lang w:val="en-GB"/>
         </w:rPr>
         <w:t xml:space="preserve"> </w:t>
       </w:r>
-      <w:proofErr w:type="spellStart"/>
-      <w:r>
-        <w:rPr>
-          <w:lang w:val="en-GB"/>
-        </w:rPr>
-        <w:t>mele</w:t>
-      </w:r>
-      <w:proofErr w:type="spellEnd"/>
-      <w:r>
-        <w:rPr>
-          <w:lang w:val="en-GB"/>
-        </w:rPr>
-        <w:t xml:space="preserve"> de </w:t>
-      </w:r>
-      <w:proofErr w:type="spellStart"/>
-      <w:r>
-        <w:rPr>
-          <w:lang w:val="en-GB"/>
-        </w:rPr>
-        <w:t>licenta</w:t>
-      </w:r>
-      <w:proofErr w:type="spellEnd"/>
-      <w:r>
-        <w:rPr>
-          <w:lang w:val="en-GB"/>
-        </w:rPr>
-        <w:t xml:space="preserve">, </w:t>
-      </w:r>
-      <w:proofErr w:type="spellStart"/>
-      <w:r>
-        <w:rPr>
-          <w:lang w:val="en-GB"/>
-        </w:rPr>
-        <w:t>explorand</w:t>
-      </w:r>
-      <w:proofErr w:type="spellEnd"/>
+      <w:r>
+        <w:rPr>
+          <w:lang w:val="en-GB"/>
+        </w:rPr>
+        <w:t>Principalul obiectiv al acestei lucrări a fost crearea unui joc dinamic și generat procedural care prezintă o provocare pentru jucători prin mecanici legate de manipularea timpului și a formei jucătorului precum și generarea aleatorie de niveluri. Toate aceste elemente îl provoacă pe jucător să gândească atât creativ cât și strategic pentru a completa obiectivul jocului.</w:t>
+      </w:r>
+      <w:r>
+        <w:rPr>
+          <w:lang w:val="en-GB"/>
+        </w:rPr>
+        <w:t xml:space="preserve"> Sword of Time </w:t>
+      </w:r>
+      <w:r>
+        <w:rPr>
+          <w:lang w:val="en-GB"/>
+        </w:rPr>
+        <w:t xml:space="preserve">combină platforming-ul cu elemente de progress de tip rogue-like, ce crează o buclă de repetiție unică </w:t>
+      </w:r>
+      <w:r>
+        <w:rPr>
+          <w:lang w:val="en-GB"/>
+        </w:rPr>
+        <w:t>la fiecare încercare</w:t>
+      </w:r>
+      <w:r>
+        <w:rPr>
+          <w:lang w:val="en-GB"/>
+        </w:rPr>
+        <w:t>.</w:t>
+      </w:r>
+    </w:p>
+    <w:p>
+      <w:pPr>
+        <w:ind w:firstLine="0"/>
+        <w:rPr>
+          <w:lang w:val="en-GB"/>
+        </w:rPr>
+      </w:pPr>
+      <w:r>
+        <w:rPr>
+          <w:lang w:val="en-GB"/>
+        </w:rPr>
+        <w:tab/>
+      </w:r>
+    </w:p>
+    <w:p>
+      <w:pPr>
+        <w:ind w:firstLine="0"/>
+        <w:rPr>
+          <w:lang w:val="en-GB"/>
+        </w:rPr>
+      </w:pPr>
+      <w:r>
+        <w:rPr>
+          <w:lang w:val="en-GB"/>
+        </w:rPr>
+        <w:tab/>
+      </w:r>
+      <w:r>
+        <w:rPr>
+          <w:lang w:val="en-GB"/>
+        </w:rPr>
+        <w:t>Procesul de dezvoltare a avut loc în Game Engine-ul Unity, punând accent pe algoritmi de gene</w:t>
+      </w:r>
+      <w:r>
+        <w:rPr>
+          <w:lang w:val="en-GB"/>
+        </w:rPr>
+        <w:t>rare procedural</w:t>
+      </w:r>
+      <w:r>
+        <w:t>ă, abilități controlate de jucător și un sistem de combat.  Elemente cheie de design ce au prezentat o provocare sunt cele precum crearea unui mediu de joc și a unor mecanici balansate, astfel asigurând ca fiecare parcurgere a jocului este atât provocatoare cât și plină de recompensă. Jocul prezintă mecanici precum wind-dashing, derularea înapoi a timpului, varietate în inamici, obiecte și niveluri ce devin progresiv mai grele și necesită o adaptare strategică</w:t>
+      </w:r>
+      <w:r>
+        <w:rPr>
+          <w:lang w:val="en-GB"/>
+        </w:rPr>
+        <w:t>.</w:t>
+      </w:r>
+    </w:p>
+    <w:p>
+      <w:pPr>
+        <w:ind w:firstLine="0"/>
+        <w:rPr>
+          <w:lang w:val="en-GB"/>
+        </w:rPr>
+      </w:pPr>
+    </w:p>
+    <w:p>
+      <w:pPr>
+        <w:ind w:firstLine="0"/>
+        <w:rPr>
+          <w:lang w:val="en-GB"/>
+        </w:rPr>
+      </w:pPr>
+      <w:r>
+        <w:rPr>
+          <w:lang w:val="en-GB"/>
+        </w:rPr>
+        <w:tab/>
+      </w:r>
+      <w:r>
+        <w:rPr>
+          <w:lang w:val="en-GB"/>
+        </w:rPr>
+        <w:t>Rezultatul acestui proiect este un demo Sword of Time, unde jucătorii pot naviga prin niveluri generate procedural, învingând inamicii și depășind obstacolele din cale folosind abilități și obiecete pe care le obțin. Această lucrare concluzionează prin o analiză a eficienței sistemelor de jocuri</w:t>
+      </w:r>
+      <w:r>
+        <w:rPr>
+          <w:lang w:val="en-GB"/>
+        </w:rPr>
+        <w:t>, precum și sugestii</w:t>
+      </w:r>
       <w:r>
         <w:rPr>
           <w:lang w:val="en-GB"/>
         </w:rPr>
         <w:t xml:space="preserve"> </w:t>
       </w:r>
-      <w:proofErr w:type="spellStart"/>
-      <w:r>
-        <w:rPr>
-          <w:lang w:val="en-GB"/>
-        </w:rPr>
-        <w:t>mecanici</w:t>
-      </w:r>
-      <w:proofErr w:type="spellEnd"/>
-      <w:r>
-        <w:rPr>
-          <w:lang w:val="en-GB"/>
-        </w:rPr>
-        <w:t xml:space="preserve"> de gameplay </w:t>
-      </w:r>
-      <w:proofErr w:type="spellStart"/>
-      <w:r>
-        <w:rPr>
-          <w:lang w:val="en-GB"/>
-        </w:rPr>
-        <w:t>si</w:t>
-      </w:r>
-      <w:proofErr w:type="spellEnd"/>
-      <w:r>
-        <w:rPr>
-          <w:lang w:val="en-GB"/>
-        </w:rPr>
-        <w:t xml:space="preserve"> design-ul </w:t>
-      </w:r>
-      <w:proofErr w:type="spellStart"/>
-      <w:r>
-        <w:rPr>
-          <w:lang w:val="en-GB"/>
-        </w:rPr>
-        <w:t>sist</w:t>
-      </w:r>
-      <w:r>
-        <w:rPr>
-          <w:lang w:val="en-GB"/>
-        </w:rPr>
-        <w:t>s</w:t>
-      </w:r>
-      <w:r>
-        <w:rPr>
-          <w:lang w:val="en-GB"/>
-        </w:rPr>
-        <w:t>emelor</w:t>
-      </w:r>
-      <w:proofErr w:type="spellEnd"/>
-      <w:r>
-        <w:rPr>
-          <w:lang w:val="en-GB"/>
-        </w:rPr>
-        <w:t>.</w:t>
-      </w:r>
-      <w:r>
-        <w:rPr>
-          <w:lang w:val="en-GB"/>
-        </w:rPr>
-        <w:t xml:space="preserve"> The primary objective of this research was to create a dynamic and procedurally generated game experience that challenges players with time-based mechanics, randomly generated levels that challenge the player to think both creatively and strategically. Sword of Time combines the thrill of platforming with rogue-like progression elements, creating a unique loop of discovery and challenge.</w:t>
-      </w:r>
-    </w:p>
-    <w:p>
-      <w:pPr>
-        <w:ind w:firstLine="0"/>
-        <w:rPr>
-          <w:lang w:val="en-GB"/>
-        </w:rPr>
-      </w:pPr>
-      <w:r>
-        <w:rPr>
-          <w:lang w:val="en-GB"/>
-        </w:rPr>
-        <w:tab/>
-      </w:r>
-    </w:p>
-    <w:p>
-      <w:pPr>
-        <w:ind w:firstLine="0"/>
-        <w:rPr>
-          <w:lang w:val="en-GB"/>
-        </w:rPr>
-      </w:pPr>
-      <w:r>
-        <w:rPr>
-          <w:lang w:val="en-GB"/>
-        </w:rPr>
-        <w:tab/>
-        <w:t xml:space="preserve">The development process utilized the Unity game engine, focusing on procedural generation algorithms, player-controlled abilities and combat systems. </w:t>
-      </w:r>
-      <w:r>
-        <w:rPr>
-          <w:lang w:val="en-GB"/>
-        </w:rPr>
-        <w:t>Key design challenges included creating a balanced game environment and</w:t>
-      </w:r>
-      <w:r>
-        <w:rPr>
-          <w:lang w:val="en-GB"/>
-        </w:rPr>
-        <w:t xml:space="preserve"> mechanics</w:t>
-      </w:r>
-      <w:r>
-        <w:rPr>
-          <w:lang w:val="en-GB"/>
-        </w:rPr>
-        <w:t xml:space="preserve">, thus ensuring </w:t>
-      </w:r>
-      <w:r>
-        <w:rPr>
-          <w:lang w:val="en-GB"/>
-        </w:rPr>
-        <w:t>that each playthrough is both challenging and rewarding</w:t>
-      </w:r>
-      <w:r>
-        <w:rPr>
-          <w:lang w:val="en-GB"/>
-        </w:rPr>
-        <w:t>. The game features mechanics such as wind-dashing, enemy variety, items and progressively harder environments that require adaptive strategies.</w:t>
-      </w:r>
-    </w:p>
-    <w:p>
-      <w:pPr>
-        <w:ind w:firstLine="0"/>
-        <w:rPr>
-          <w:lang w:val="en-GB"/>
-        </w:rPr>
-      </w:pPr>
-    </w:p>
-    <w:p>
-      <w:pPr>
-        <w:ind w:firstLine="0"/>
-        <w:rPr>
-          <w:lang w:val="en-GB"/>
-        </w:rPr>
-      </w:pPr>
-      <w:r>
-        <w:rPr>
-          <w:lang w:val="en-GB"/>
-        </w:rPr>
-        <w:tab/>
-        <w:t>The outcome of this project is a playable demo of Sword of Time, where players can navigate through procedurally generated levels, overcoming enemies and environmental o</w:t>
-      </w:r>
-      <w:r>
-        <w:rPr>
-          <w:lang w:val="en-GB"/>
-        </w:rPr>
-        <w:t xml:space="preserve">bstacles using the abilities or items they acquire. This thesis concludes with an analysis of the effectiveness of the game systems and suggestions for future development to expand the scope of player interaction and narrative depth. </w:t>
+      <w:r>
+        <w:rPr>
+          <w:lang w:val="en-GB"/>
+        </w:rPr>
+        <w:t>pentru dezvoltarea viitoare ce va extinde narativa cât și raza de interacțiune a jucătorului</w:t>
+      </w:r>
+      <w:r>
+        <w:rPr>
+          <w:lang w:val="en-GB"/>
+        </w:rPr>
+        <w:t xml:space="preserve">. </w:t>
       </w:r>
     </w:p>
     <w:p>
@@ -835,21 +710,7 @@
         <w:rPr>
           <w:lang w:val="en-GB"/>
         </w:rPr>
-        <w:t xml:space="preserve">14 </w:t>
-      </w:r>
-      <w:proofErr w:type="spellStart"/>
-      <w:r>
-        <w:rPr>
-          <w:lang w:val="en-GB"/>
-        </w:rPr>
-        <w:t>pt</w:t>
-      </w:r>
-      <w:proofErr w:type="spellEnd"/>
-      <w:r>
-        <w:rPr>
-          <w:lang w:val="en-GB"/>
-        </w:rPr>
-        <w:t>, B</w:t>
+        <w:t>14 pt, B</w:t>
       </w:r>
       <w:r>
         <w:rPr>
@@ -875,7 +736,6 @@
         </w:rPr>
         <w:t xml:space="preserve">, </w:t>
       </w:r>
-      <w:proofErr w:type="spellStart"/>
       <w:r>
         <w:rPr>
           <w:lang w:val="en-GB"/>
@@ -888,7 +748,6 @@
         </w:rPr>
         <w:t>enter</w:t>
       </w:r>
-      <w:proofErr w:type="spellEnd"/>
       <w:r>
         <w:rPr>
           <w:lang w:val="en-GB"/>
@@ -953,27 +812,95 @@
         <w:rPr>
           <w:lang w:val="en-GB"/>
         </w:rPr>
-        <w:t>GENERAL INFORMATION</w:t>
-      </w:r>
-      <w:r>
-        <w:rPr>
-          <w:lang w:val="en-GB"/>
-        </w:rPr>
-        <w:t xml:space="preserve"> (12 </w:t>
-      </w:r>
-      <w:proofErr w:type="spellStart"/>
-      <w:r>
-        <w:rPr>
-          <w:lang w:val="en-GB"/>
-        </w:rPr>
-        <w:t>pt</w:t>
-      </w:r>
-      <w:proofErr w:type="spellEnd"/>
-      <w:r>
-        <w:rPr>
-          <w:lang w:val="en-GB"/>
-        </w:rPr>
-        <w:t>, Bold, Uppercase, Left)</w:t>
+        <w:t>Context</w:t>
+      </w:r>
+    </w:p>
+    <w:p>
+      <w:pPr>
+        <w:rPr>
+          <w:lang w:val="en-GB"/>
+        </w:rPr>
+      </w:pPr>
+    </w:p>
+    <w:p>
+      <w:pPr>
+        <w:rPr>
+          <w:lang w:val="en-GB"/>
+        </w:rPr>
+      </w:pPr>
+      <w:r>
+        <w:rPr>
+          <w:lang w:val="en-GB"/>
+        </w:rPr>
+        <w:t>Nowadays, the video game industry has become one of the most significant sectors in digital entertainment. Modern technologies and game engines allow for the creation of complex and immersive interactive experiences. In this current context, developing a video game is more of a technological and creative challenge that combines knowledge from a wide range of areas such as programming, graphic design and user psychology.</w:t>
+      </w:r>
+    </w:p>
+    <w:p>
+      <w:pPr>
+        <w:rPr>
+          <w:lang w:val="en-GB"/>
+        </w:rPr>
+      </w:pPr>
+    </w:p>
+    <w:p>
+      <w:pPr>
+        <w:pStyle w:val="Heading2"/>
+        <w:rPr>
+          <w:lang w:val="en-GB"/>
+        </w:rPr>
+      </w:pPr>
+      <w:r>
+        <w:rPr>
+          <w:lang w:val="en-GB"/>
+        </w:rPr>
+        <w:t>General Information</w:t>
+      </w:r>
+    </w:p>
+    <w:p>
+      <w:pPr>
+        <w:rPr>
+          <w:lang w:val="en-GB"/>
+        </w:rPr>
+      </w:pPr>
+    </w:p>
+    <w:p>
+      <w:pPr>
+        <w:rPr>
+          <w:lang w:val="en-US"/>
+        </w:rPr>
+      </w:pPr>
+      <w:r>
+        <w:rPr>
+          <w:lang w:val="en-GB"/>
+        </w:rPr>
+        <w:t>This thesis presents the development and design process of the video game Sword of Time, a 2D platformer with action elements that also combines key particularities from the rogue like genre. The video game is developed in the Unity Engine</w:t>
+      </w:r>
+      <w:r>
+        <w:rPr>
+          <w:lang w:val="en-US"/>
+        </w:rPr>
+        <w:t xml:space="preserve"> and the programming language used for the scripting being C#. The game follows a warrior who must pass through different levels that are riddled with obstacles and enemies in order to get the stones of time. The warrior collects the stones of time by defeating the boss of each world. Once he completes the world by defeating the boss, he moves on to the next one trying to pass through that world’s specific obstacles. The gameplay emphasizes precise movement control, a time rewinding mechanic, intelligent enemy interactions and a wind-dashing mechanic that allows you to pass through enemies and objects.</w:t>
+      </w:r>
+    </w:p>
+    <w:p>
+      <w:pPr>
+        <w:rPr>
+          <w:lang w:val="en-US"/>
+        </w:rPr>
+      </w:pPr>
+    </w:p>
+    <w:p>
+      <w:pPr>
+        <w:pStyle w:val="Heading2"/>
+        <w:rPr>
+          <w:lang w:val="en-GB"/>
+        </w:rPr>
+      </w:pPr>
+      <w:r>
+        <w:rPr>
+          <w:lang w:val="en-GB"/>
+        </w:rPr>
+        <w:t>Theme and Game Name</w:t>
       </w:r>
     </w:p>
     <w:p>
@@ -987,7 +914,440 @@
         <w:rPr>
           <w:lang w:val="en-GB"/>
         </w:rPr>
-        <w:t xml:space="preserve">Each sub-section title (e.g. 1.1 General information) shall begin after a 12 points blank line after the text and shall be followed by a 12 points blank line. </w:t>
+        <w:t xml:space="preserve">The </w:t>
+      </w:r>
+      <w:r>
+        <w:rPr>
+          <w:lang w:val="en-GB"/>
+        </w:rPr>
+        <w:t>theme of this th</w:t>
+      </w:r>
+      <w:r>
+        <w:rPr>
+          <w:lang w:val="en-GB"/>
+        </w:rPr>
+        <w:t>esis is Developing Sword of Time: a deeper dive in Gameplay Mechanics and Systems Design. The central focus is the creation of a 2D platformer that mixes with elements of the rogue-like genre, while also exploring how different gameplay mechanics and procedural systems can enhance platforming gameplay.</w:t>
+      </w:r>
+    </w:p>
+    <w:p>
+      <w:pPr>
+        <w:spacing w:before="240"/>
+        <w:ind w:firstLine="0"/>
+        <w:rPr>
+          <w:lang w:val="en-GB"/>
+        </w:rPr>
+      </w:pPr>
+    </w:p>
+    <w:p>
+      <w:pPr>
+        <w:pStyle w:val="Heading2"/>
+        <w:rPr>
+          <w:lang w:val="en-GB"/>
+        </w:rPr>
+      </w:pPr>
+      <w:r>
+        <w:rPr>
+          <w:lang w:val="en-GB"/>
+        </w:rPr>
+        <w:t xml:space="preserve">Game Type </w:t>
+      </w:r>
+    </w:p>
+    <w:p>
+      <w:pPr>
+        <w:spacing w:before="240"/>
+        <w:rPr>
+          <w:lang w:val="en-GB"/>
+        </w:rPr>
+      </w:pPr>
+      <w:r>
+        <w:rPr>
+          <w:lang w:val="en-GB"/>
+        </w:rPr>
+        <w:t>Sword of Time is a 2D rogue-like platformer. It integrates action-oriented platforming with procedural generation and time-based mechanics such as rewinding, dashing and combat interactions.</w:t>
+      </w:r>
+    </w:p>
+    <w:p>
+      <w:pPr>
+        <w:spacing w:before="240"/>
+        <w:rPr>
+          <w:lang w:val="en-GB"/>
+        </w:rPr>
+      </w:pPr>
+    </w:p>
+    <w:p>
+      <w:pPr>
+        <w:spacing w:before="240"/>
+        <w:rPr>
+          <w:lang w:val="en-GB"/>
+        </w:rPr>
+      </w:pPr>
+    </w:p>
+    <w:p>
+      <w:pPr>
+        <w:spacing w:before="240"/>
+        <w:rPr>
+          <w:lang w:val="en-GB"/>
+        </w:rPr>
+      </w:pPr>
+    </w:p>
+    <w:p>
+      <w:pPr>
+        <w:pStyle w:val="Heading2"/>
+        <w:rPr>
+          <w:lang w:val="en-GB"/>
+        </w:rPr>
+      </w:pPr>
+      <w:r>
+        <w:rPr>
+          <w:lang w:val="en-GB"/>
+        </w:rPr>
+        <w:t>Target Audience</w:t>
+      </w:r>
+    </w:p>
+    <w:p>
+      <w:pPr>
+        <w:spacing w:before="240"/>
+        <w:rPr>
+          <w:lang w:val="en-GB"/>
+        </w:rPr>
+      </w:pPr>
+      <w:r>
+        <w:rPr>
+          <w:lang w:val="en-GB"/>
+        </w:rPr>
+        <w:t xml:space="preserve">The game is aimed at players aged </w:t>
+      </w:r>
+      <w:r>
+        <w:rPr>
+          <w:lang w:val="en-GB"/>
+        </w:rPr>
+        <w:t>between 16 to 35 who enjoy challenging, strategic and skill-based games with high replay value. Fans of games like Dead Cells</w:t>
+      </w:r>
+      <w:r>
+        <w:rPr>
+          <w:lang w:val="en-GB"/>
+        </w:rPr>
+        <w:t>, Hollow Knight and Hades, who appreciate fast-paced combat, progression systems and unique mechanics will find Sword of Time engaging.</w:t>
+      </w:r>
+    </w:p>
+    <w:p>
+      <w:pPr>
+        <w:spacing w:before="240"/>
+        <w:rPr>
+          <w:lang w:val="en-GB"/>
+        </w:rPr>
+      </w:pPr>
+    </w:p>
+    <w:p>
+      <w:pPr>
+        <w:pStyle w:val="Heading2"/>
+        <w:rPr>
+          <w:lang w:val="en-GB"/>
+        </w:rPr>
+      </w:pPr>
+      <w:r>
+        <w:rPr>
+          <w:lang w:val="en-GB"/>
+        </w:rPr>
+        <w:t>Motivation and Objectives</w:t>
+      </w:r>
+    </w:p>
+    <w:p>
+      <w:pPr>
+        <w:spacing w:before="240"/>
+        <w:rPr>
+          <w:lang w:val="en-GB"/>
+        </w:rPr>
+      </w:pPr>
+      <w:r>
+        <w:rPr>
+          <w:lang w:val="en-GB"/>
+        </w:rPr>
+        <w:t>The motivation behind this project stems from the desire to realize my own creativity in this part of the industry. A hobby of mine is playing video games, so taking into account the multitude of games I have played, I know what I enjoyed seeing in such a project</w:t>
+      </w:r>
+      <w:r>
+        <w:rPr>
+          <w:lang w:val="en-GB"/>
+        </w:rPr>
+        <w:t>. Thus, I wanted to make my own creation and ensure I could develop a video game that I would enjoy playing anytime. This thesis also aims to bridge theoretical research and practical implementation by using Sword of Time as a case study in system-driven game design. Key objectives included building a cohesive game loop, balancing the procedural randomness with fairness and designing mechanics that reward both reflexes and strategy.</w:t>
+      </w:r>
+    </w:p>
+    <w:p>
+      <w:pPr>
+        <w:spacing w:before="240"/>
+        <w:rPr>
+          <w:lang w:val="en-GB"/>
+        </w:rPr>
+      </w:pPr>
+    </w:p>
+    <w:p>
+      <w:pPr>
+        <w:pStyle w:val="Heading2"/>
+        <w:rPr>
+          <w:lang w:val="en-GB"/>
+        </w:rPr>
+      </w:pPr>
+      <w:r>
+        <w:rPr>
+          <w:lang w:val="en-GB"/>
+        </w:rPr>
+        <w:t>Player Objectives Within the Game</w:t>
+      </w:r>
+      <w:r>
+        <w:rPr>
+          <w:lang w:val="en-GB"/>
+        </w:rPr>
+        <w:t xml:space="preserve"> </w:t>
+      </w:r>
+    </w:p>
+    <w:p>
+      <w:pPr>
+        <w:spacing w:before="240"/>
+        <w:rPr>
+          <w:lang w:val="en-GB"/>
+        </w:rPr>
+      </w:pPr>
+      <w:r>
+        <w:rPr>
+          <w:lang w:val="en-GB"/>
+        </w:rPr>
+        <w:t>Players are tasked with surviving as long as possible while progressing through procedurally generated levels. They must defeat enemies, avoid traps and collect items that give them access to unique abilities. The player’s ultimate goal is to master the game’s systems, learning to make use of the powers they obtain and overcome the challenges presented their way</w:t>
+      </w:r>
+      <w:r>
+        <w:rPr>
+          <w:lang w:val="en-GB"/>
+        </w:rPr>
+        <w:t>.</w:t>
+      </w:r>
+    </w:p>
+    <w:p>
+      <w:pPr>
+        <w:spacing w:before="240"/>
+        <w:rPr>
+          <w:lang w:val="en-GB"/>
+        </w:rPr>
+      </w:pPr>
+    </w:p>
+    <w:p>
+      <w:pPr>
+        <w:pStyle w:val="Heading2"/>
+        <w:rPr>
+          <w:lang w:val="en-GB"/>
+        </w:rPr>
+      </w:pPr>
+      <w:r>
+        <w:rPr>
+          <w:lang w:val="en-GB"/>
+        </w:rPr>
+        <w:t>Thesis Structure</w:t>
+      </w:r>
+    </w:p>
+    <w:p>
+      <w:pPr>
+        <w:spacing w:before="240"/>
+        <w:rPr>
+          <w:lang w:val="en-GB"/>
+        </w:rPr>
+      </w:pPr>
+      <w:r>
+        <w:rPr>
+          <w:b/>
+          <w:bCs/>
+          <w:i/>
+          <w:iCs/>
+          <w:lang w:val="en-GB"/>
+        </w:rPr>
+        <w:t>Chapter 2</w:t>
+      </w:r>
+      <w:r>
+        <w:rPr>
+          <w:lang w:val="en-GB"/>
+        </w:rPr>
+        <w:t xml:space="preserve"> presents a study of similar rogue-like platformers, highlighting core mechanics and design approaches.</w:t>
+      </w:r>
+    </w:p>
+    <w:p>
+      <w:pPr>
+        <w:spacing w:before="240"/>
+        <w:rPr>
+          <w:lang w:val="en-GB"/>
+        </w:rPr>
+      </w:pPr>
+      <w:r>
+        <w:rPr>
+          <w:b/>
+          <w:bCs/>
+          <w:i/>
+          <w:iCs/>
+          <w:lang w:val="en-GB"/>
+        </w:rPr>
+        <w:t>Chapter 3</w:t>
+      </w:r>
+      <w:r>
+        <w:rPr>
+          <w:lang w:val="en-GB"/>
+        </w:rPr>
+        <w:t xml:space="preserve"> explores the theoretical foundation and tools used in development, including the game engine, design principles and game system.</w:t>
+      </w:r>
+    </w:p>
+    <w:p>
+      <w:pPr>
+        <w:spacing w:before="240"/>
+        <w:rPr>
+          <w:lang w:val="en-GB"/>
+        </w:rPr>
+      </w:pPr>
+      <w:r>
+        <w:rPr>
+          <w:b/>
+          <w:bCs/>
+          <w:i/>
+          <w:iCs/>
+          <w:lang w:val="en-GB"/>
+        </w:rPr>
+        <w:t>Chapter 4</w:t>
+      </w:r>
+      <w:r>
+        <w:rPr>
+          <w:lang w:val="en-GB"/>
+        </w:rPr>
+        <w:t xml:space="preserve"> details the design methodology and proposed mechanics, illustrated with diagrams and system breakdowns.</w:t>
+      </w:r>
+    </w:p>
+    <w:p>
+      <w:pPr>
+        <w:spacing w:before="240"/>
+        <w:rPr>
+          <w:lang w:val="en-GB"/>
+        </w:rPr>
+      </w:pPr>
+      <w:r>
+        <w:rPr>
+          <w:b/>
+          <w:bCs/>
+          <w:i/>
+          <w:iCs/>
+          <w:lang w:val="en-GB"/>
+        </w:rPr>
+        <w:t>Chapter 5</w:t>
+      </w:r>
+      <w:r>
+        <w:rPr>
+          <w:lang w:val="en-GB"/>
+        </w:rPr>
+        <w:t xml:space="preserve"> tackles the implementation specifics, including code and game logic.</w:t>
+      </w:r>
+    </w:p>
+    <w:p>
+      <w:pPr>
+        <w:spacing w:before="240"/>
+        <w:rPr>
+          <w:lang w:val="en-GB"/>
+        </w:rPr>
+      </w:pPr>
+      <w:r>
+        <w:rPr>
+          <w:b/>
+          <w:bCs/>
+          <w:i/>
+          <w:iCs/>
+          <w:lang w:val="en-GB"/>
+        </w:rPr>
+        <w:t>Chapter 6</w:t>
+      </w:r>
+      <w:r>
+        <w:rPr>
+          <w:lang w:val="en-GB"/>
+        </w:rPr>
+        <w:t xml:space="preserve"> evaluates the project through testing and feedback</w:t>
+      </w:r>
+    </w:p>
+    <w:p>
+      <w:pPr>
+        <w:spacing w:before="240"/>
+        <w:rPr>
+          <w:lang w:val="en-GB"/>
+        </w:rPr>
+      </w:pPr>
+    </w:p>
+    <w:p>
+      <w:pPr>
+        <w:spacing w:before="240"/>
+        <w:rPr>
+          <w:lang w:val="en-GB"/>
+        </w:rPr>
+      </w:pPr>
+    </w:p>
+    <w:p>
+      <w:pPr>
+        <w:spacing w:before="240"/>
+        <w:rPr>
+          <w:lang w:val="en-GB"/>
+        </w:rPr>
+      </w:pPr>
+      <w:r>
+        <w:rPr>
+          <w:b/>
+          <w:bCs/>
+          <w:i/>
+          <w:iCs/>
+          <w:lang w:val="en-GB"/>
+        </w:rPr>
+        <w:t>Chapter 7</w:t>
+      </w:r>
+      <w:r>
+        <w:rPr>
+          <w:lang w:val="en-GB"/>
+        </w:rPr>
+        <w:t xml:space="preserve"> concludes the thesis with a reflection on the development process, lessons learned and ideas for future updates.</w:t>
+      </w:r>
+    </w:p>
+    <w:p>
+      <w:pPr>
+        <w:spacing w:before="240"/>
+        <w:rPr>
+          <w:lang w:val="en-GB"/>
+        </w:rPr>
+      </w:pPr>
+    </w:p>
+    <w:p>
+      <w:pPr>
+        <w:pStyle w:val="Heading2"/>
+        <w:numPr>
+          <w:ilvl w:val="0"/>
+          <w:numId w:val="0"/>
+        </w:numPr>
+        <w:rPr>
+          <w:lang w:val="en-GB"/>
+        </w:rPr>
+      </w:pPr>
+      <w:r>
+        <w:rPr>
+          <w:lang w:val="en-GB"/>
+        </w:rPr>
+        <w:t>2.0 Similar Games</w:t>
+      </w:r>
+    </w:p>
+    <w:p>
+      <w:pPr>
+        <w:spacing w:before="240"/>
+        <w:rPr>
+          <w:lang w:val="en-GB"/>
+        </w:rPr>
+      </w:pPr>
+    </w:p>
+    <w:p>
+      <w:pPr>
+        <w:spacing w:before="240"/>
+        <w:rPr>
+          <w:lang w:val="en-GB"/>
+        </w:rPr>
+      </w:pPr>
+      <w:r>
+        <w:rPr>
+          <w:lang w:val="en-GB"/>
+        </w:rPr>
+        <w:t xml:space="preserve">ach sub-section title (e.g. 1.1 General information) shall begin after a 12 points blank line after the text and shall be followed by a 12 points blank line. </w:t>
       </w:r>
       <w:r>
         <w:rPr>
@@ -1302,23 +1662,7 @@
           <w:rFonts w:cs="Arial"/>
           <w:lang w:val="en-GB" w:eastAsia="ro-RO"/>
         </w:rPr>
-        <w:t xml:space="preserve">-  Page numbering runs from the title page to the last page of the paper, but the page number appears starts on the Introduction page. The page number is inserted at the bottom of the page, </w:t>
-      </w:r>
-      <w:proofErr w:type="spellStart"/>
-      <w:r>
-        <w:rPr>
-          <w:rFonts w:cs="Arial"/>
-          <w:lang w:val="en-GB" w:eastAsia="ro-RO"/>
-        </w:rPr>
-        <w:t>centered</w:t>
-      </w:r>
-      <w:proofErr w:type="spellEnd"/>
-      <w:r>
-        <w:rPr>
-          <w:rFonts w:cs="Arial"/>
-          <w:lang w:val="en-GB" w:eastAsia="ro-RO"/>
-        </w:rPr>
-        <w:t>.</w:t>
+        <w:t>-  Page numbering runs from the title page to the last page of the paper, but the page number appears starts on the Introduction page. The page number is inserted at the bottom of the page, centered.</w:t>
       </w:r>
     </w:p>
     <w:p>
@@ -1361,25 +1705,8 @@
           <w:rFonts w:cs="Arial"/>
           <w:lang w:val="en-GB" w:eastAsia="ro-RO"/>
         </w:rPr>
-        <w:t xml:space="preserve"> text, aligned left and with the size of 8 points: (</w:t>
-      </w:r>
-      <w:proofErr w:type="spellStart"/>
-      <w:r>
-        <w:rPr>
-          <w:rFonts w:cs="Arial"/>
-          <w:lang w:val="en-GB" w:eastAsia="ro-RO"/>
-        </w:rPr>
-        <w:t>i</w:t>
-      </w:r>
-      <w:proofErr w:type="spellEnd"/>
-      <w:r>
-        <w:rPr>
-          <w:rFonts w:cs="Arial"/>
-          <w:lang w:val="en-GB" w:eastAsia="ro-RO"/>
-        </w:rPr>
-        <w:t xml:space="preserve">) the text </w:t>
-      </w:r>
-      <w:proofErr w:type="spellStart"/>
+        <w:t xml:space="preserve"> text, aligned left and with the size of 8 points: (i) the text </w:t>
+      </w:r>
       <w:r>
         <w:rPr>
           <w:rFonts w:cs="Arial"/>
@@ -1387,51 +1714,14 @@
           <w:iCs/>
           <w:lang w:val="en-GB" w:eastAsia="ro-RO"/>
         </w:rPr>
-        <w:t>Politehnica</w:t>
-      </w:r>
-      <w:proofErr w:type="spellEnd"/>
-      <w:r>
-        <w:rPr>
-          <w:rFonts w:cs="Arial"/>
-          <w:i/>
-          <w:iCs/>
+        <w:t>Politehnica University of Timișoara</w:t>
+      </w:r>
+      <w:r>
+        <w:rPr>
+          <w:rFonts w:cs="Arial"/>
           <w:lang w:val="en-GB" w:eastAsia="ro-RO"/>
         </w:rPr>
-        <w:t xml:space="preserve"> University of </w:t>
-      </w:r>
-      <w:proofErr w:type="spellStart"/>
-      <w:r>
-        <w:rPr>
-          <w:rFonts w:cs="Arial"/>
-          <w:i/>
-          <w:iCs/>
-          <w:lang w:val="en-GB" w:eastAsia="ro-RO"/>
-        </w:rPr>
-        <w:t>Timișoara</w:t>
-      </w:r>
-      <w:proofErr w:type="spellEnd"/>
-      <w:r>
-        <w:rPr>
-          <w:rFonts w:cs="Arial"/>
-          <w:lang w:val="en-GB" w:eastAsia="ro-RO"/>
-        </w:rPr>
-        <w:t xml:space="preserve"> ; (ii) the name of the program of study and the year of the paper </w:t>
-      </w:r>
-      <w:proofErr w:type="spellStart"/>
-      <w:r>
-        <w:rPr>
-          <w:rFonts w:cs="Arial"/>
-          <w:lang w:val="en-GB" w:eastAsia="ro-RO"/>
-        </w:rPr>
-        <w:t>defense</w:t>
-      </w:r>
-      <w:proofErr w:type="spellEnd"/>
-      <w:r>
-        <w:rPr>
-          <w:rFonts w:cs="Arial"/>
-          <w:lang w:val="en-GB" w:eastAsia="ro-RO"/>
-        </w:rPr>
-        <w:t xml:space="preserve">; (iii) the name of the candidate (left) and the title of the paper. At the right of the header, the UPT logo may be inserted; </w:t>
+        <w:t xml:space="preserve"> ; (ii) the name of the program of study and the year of the paper defense; (iii) the name of the candidate (left) and the title of the paper. At the right of the header, the UPT logo may be inserted; </w:t>
       </w:r>
     </w:p>
     <w:p>
@@ -1466,21 +1756,7 @@
         <w:rPr>
           <w:lang w:val="en-GB"/>
         </w:rPr>
-        <w:t xml:space="preserve"> (12 </w:t>
-      </w:r>
-      <w:proofErr w:type="spellStart"/>
-      <w:r>
-        <w:rPr>
-          <w:lang w:val="en-GB"/>
-        </w:rPr>
-        <w:t>pt</w:t>
-      </w:r>
-      <w:proofErr w:type="spellEnd"/>
-      <w:r>
-        <w:rPr>
-          <w:lang w:val="en-GB"/>
-        </w:rPr>
-        <w:t>, Bold, Uppercase, Left)</w:t>
+        <w:t xml:space="preserve"> (12 pt, Bold, Uppercase, Left)</w:t>
       </w:r>
     </w:p>
     <w:p>
@@ -1522,23 +1798,15 @@
           <w:rFonts w:cs="Arial"/>
           <w:lang w:val="en-GB"/>
         </w:rPr>
-        <w:t xml:space="preserve">) are numbered in order of their appearance in the paper. Alternatively, figures may be numbered in order in each chapter, including the chapter number. Each figure has a number and a title, which is mentioned under the figure, </w:t>
-      </w:r>
-      <w:proofErr w:type="spellStart"/>
-      <w:r>
-        <w:rPr>
-          <w:rFonts w:cs="Arial"/>
-          <w:lang w:val="en-GB"/>
-        </w:rPr>
-        <w:t>centered</w:t>
-      </w:r>
-      <w:proofErr w:type="spellEnd"/>
-      <w:r>
-        <w:rPr>
-          <w:rFonts w:cs="Arial"/>
-          <w:lang w:val="en-GB"/>
-        </w:rPr>
-        <w:t>. Where applicable, the source of the figure shall be indicated in brackets after the title of the figure;</w:t>
+        <w:t xml:space="preserve">) are numbered in order of their appearance in the paper. Alternatively, figures may be numbered in order in each chapter, including the chapter number. Each figure has a number and a title, which is mentioned </w:t>
+      </w:r>
+      <w:r>
+        <w:rPr>
+          <w:rFonts w:cs="Arial"/>
+          <w:lang w:val="en-GB"/>
+        </w:rPr>
+        <w:lastRenderedPageBreak/>
+        <w:t>under the figure, centered. Where applicable, the source of the figure shall be indicated in brackets after the title of the figure;</w:t>
       </w:r>
     </w:p>
     <w:p>
@@ -1583,35 +1851,7 @@
         <w:rPr>
           <w:lang w:val="en-GB"/>
         </w:rPr>
-        <w:t xml:space="preserve">There will be a blank line (Arial 12 </w:t>
-      </w:r>
-      <w:proofErr w:type="spellStart"/>
-      <w:r>
-        <w:rPr>
-          <w:lang w:val="en-GB"/>
-        </w:rPr>
-        <w:t>pt</w:t>
-      </w:r>
-      <w:proofErr w:type="spellEnd"/>
-      <w:r>
-        <w:rPr>
-          <w:lang w:val="en-GB"/>
-        </w:rPr>
-        <w:t xml:space="preserve">) between the figure and the text. Figures will be </w:t>
-      </w:r>
-      <w:proofErr w:type="spellStart"/>
-      <w:r>
-        <w:rPr>
-          <w:lang w:val="en-GB"/>
-        </w:rPr>
-        <w:t>centered</w:t>
-      </w:r>
-      <w:proofErr w:type="spellEnd"/>
-      <w:r>
-        <w:rPr>
-          <w:lang w:val="en-GB"/>
-        </w:rPr>
-        <w:t>.</w:t>
+        <w:t>There will be a blank line (Arial 12 pt) between the figure and the text. Figures will be centered.</w:t>
       </w:r>
     </w:p>
     <w:p>
@@ -1811,21 +2051,7 @@
         <w:rPr>
           <w:lang w:val="en-GB"/>
         </w:rPr>
-        <w:t xml:space="preserve"> (12 </w:t>
-      </w:r>
-      <w:proofErr w:type="spellStart"/>
-      <w:r>
-        <w:rPr>
-          <w:lang w:val="en-GB"/>
-        </w:rPr>
-        <w:t>pt</w:t>
-      </w:r>
-      <w:proofErr w:type="spellEnd"/>
-      <w:r>
-        <w:rPr>
-          <w:lang w:val="en-GB"/>
-        </w:rPr>
-        <w:t>, Bold, Uppercase, Left)</w:t>
+        <w:t xml:space="preserve"> (12 pt, Bold, Uppercase, Left)</w:t>
       </w:r>
     </w:p>
     <w:p>
@@ -1841,23 +2067,7 @@
           <w:rFonts w:cs="Arial"/>
           <w:lang w:val="en-GB"/>
         </w:rPr>
-        <w:t xml:space="preserve">Tables will be numbered in the order in which they appear in the paper. Alternatively, tables can be numbered in order in each chapter, including the chapter number in the numbering. Each table has a number and a title, which is mentioned above the table, in a </w:t>
-      </w:r>
-      <w:proofErr w:type="spellStart"/>
-      <w:r>
-        <w:rPr>
-          <w:rFonts w:cs="Arial"/>
-          <w:lang w:val="en-GB"/>
-        </w:rPr>
-        <w:t>centered</w:t>
-      </w:r>
-      <w:proofErr w:type="spellEnd"/>
-      <w:r>
-        <w:rPr>
-          <w:rFonts w:cs="Arial"/>
-          <w:lang w:val="en-GB"/>
-        </w:rPr>
-        <w:t xml:space="preserve"> alignment. Where applicable, the data source shall be indicated in brackets after the title of the table.</w:t>
+        <w:t>Tables will be numbered in the order in which they appear in the paper. Alternatively, tables can be numbered in order in each chapter, including the chapter number in the numbering. Each table has a number and a title, which is mentioned above the table, in a centered alignment. Where applicable, the data source shall be indicated in brackets after the title of the table.</w:t>
       </w:r>
     </w:p>
     <w:p>
@@ -1871,21 +2081,7 @@
         <w:rPr>
           <w:lang w:val="en-GB"/>
         </w:rPr>
-        <w:t xml:space="preserve">All tables presented in the paper must be referenced in the text of the paper, must be numbered and accompanied by a title (see example below). If copied figures are used, the source of the photo will be indicated in parenthesis. As far as possible, the usual font (Arial 12 </w:t>
-      </w:r>
-      <w:proofErr w:type="spellStart"/>
-      <w:r>
-        <w:rPr>
-          <w:lang w:val="en-GB"/>
-        </w:rPr>
-        <w:t>pt</w:t>
-      </w:r>
-      <w:proofErr w:type="spellEnd"/>
-      <w:r>
-        <w:rPr>
-          <w:lang w:val="en-GB"/>
-        </w:rPr>
-        <w:t>) will be kept in the table, but there are also accepted ways to highlight important results (Bold, Italics, etc.)</w:t>
+        <w:t>All tables presented in the paper must be referenced in the text of the paper, must be numbered and accompanied by a title (see example below). If copied figures are used, the source of the photo will be indicated in parenthesis. As far as possible, the usual font (Arial 12 pt) will be kept in the table, but there are also accepted ways to highlight important results (Bold, Italics, etc.)</w:t>
       </w:r>
     </w:p>
     <w:p>
@@ -1899,35 +2095,7 @@
         <w:rPr>
           <w:lang w:val="en-GB"/>
         </w:rPr>
-        <w:t xml:space="preserve">A blank line (Arial 12 </w:t>
-      </w:r>
-      <w:proofErr w:type="spellStart"/>
-      <w:r>
-        <w:rPr>
-          <w:lang w:val="en-GB"/>
-        </w:rPr>
-        <w:t>pt</w:t>
-      </w:r>
-      <w:proofErr w:type="spellEnd"/>
-      <w:r>
-        <w:rPr>
-          <w:lang w:val="en-GB"/>
-        </w:rPr>
-        <w:t xml:space="preserve">) will be left between the text and the table. Tables will be </w:t>
-      </w:r>
-      <w:proofErr w:type="spellStart"/>
-      <w:r>
-        <w:rPr>
-          <w:lang w:val="en-GB"/>
-        </w:rPr>
-        <w:t>centered</w:t>
-      </w:r>
-      <w:proofErr w:type="spellEnd"/>
-      <w:r>
-        <w:rPr>
-          <w:lang w:val="en-GB"/>
-        </w:rPr>
-        <w:t xml:space="preserve">. </w:t>
+        <w:t xml:space="preserve">A blank line (Arial 12 pt) will be left between the text and the table. Tables will be centered. </w:t>
       </w:r>
     </w:p>
     <w:p>
@@ -1965,7 +2133,6 @@
         <w:rPr>
           <w:lang w:val="en-GB"/>
         </w:rPr>
-        <w:lastRenderedPageBreak/>
         <w:t>Tab</w:t>
       </w:r>
       <w:r>
@@ -2072,25 +2239,7 @@
                 <w:szCs w:val="24"/>
                 <w:lang w:val="en-GB" w:eastAsia="en-GB"/>
               </w:rPr>
-              <w:t xml:space="preserve">Yield stress, </w:t>
-            </w:r>
-            <w:proofErr w:type="spellStart"/>
-            <w:r>
-              <w:rPr>
-                <w:smallCaps w:val="0"/>
-                <w:szCs w:val="24"/>
-                <w:lang w:val="en-GB" w:eastAsia="en-GB"/>
-              </w:rPr>
-              <w:t>fy</w:t>
-            </w:r>
-            <w:proofErr w:type="spellEnd"/>
-            <w:r>
-              <w:rPr>
-                <w:smallCaps w:val="0"/>
-                <w:szCs w:val="24"/>
-                <w:lang w:val="en-GB" w:eastAsia="en-GB"/>
-              </w:rPr>
-              <w:t xml:space="preserve"> [N/mm2]</w:t>
+              <w:t>Yield stress, fy [N/mm2]</w:t>
             </w:r>
           </w:p>
         </w:tc>
@@ -2853,60 +3002,30 @@
         <w:rPr>
           <w:lang w:val="en-GB"/>
         </w:rPr>
-        <w:t xml:space="preserve"> (12 </w:t>
-      </w:r>
-      <w:proofErr w:type="spellStart"/>
-      <w:r>
-        <w:rPr>
-          <w:lang w:val="en-GB"/>
-        </w:rPr>
-        <w:t>pt</w:t>
-      </w:r>
-      <w:proofErr w:type="spellEnd"/>
-      <w:r>
-        <w:rPr>
-          <w:lang w:val="en-GB"/>
-        </w:rPr>
-        <w:t>, Bold, Uppercase, Left)</w:t>
-      </w:r>
-    </w:p>
-    <w:p>
-      <w:pPr>
-        <w:rPr>
-          <w:rFonts w:cs="Arial"/>
-          <w:lang w:val="en-GB"/>
-        </w:rPr>
-      </w:pPr>
-    </w:p>
-    <w:p>
-      <w:pPr>
-        <w:rPr>
-          <w:rFonts w:cs="Arial"/>
-          <w:lang w:val="en-GB"/>
-        </w:rPr>
-      </w:pPr>
-      <w:r>
-        <w:rPr>
-          <w:rFonts w:cs="Arial"/>
-          <w:lang w:val="en-GB"/>
-        </w:rPr>
-        <w:t xml:space="preserve">Formulas used in the text will be numbered in order of appearance in the paper. Alternatively, formulas can be numbered in order in each chapter, including the chapter number. The numbering of formulas is done in round brackets. A blank line (arial 12 </w:t>
-      </w:r>
-      <w:proofErr w:type="spellStart"/>
-      <w:r>
-        <w:rPr>
-          <w:rFonts w:cs="Arial"/>
-          <w:lang w:val="en-GB"/>
-        </w:rPr>
-        <w:t>pt</w:t>
-      </w:r>
-      <w:proofErr w:type="spellEnd"/>
-      <w:r>
-        <w:rPr>
-          <w:rFonts w:cs="Arial"/>
-          <w:lang w:val="en-GB"/>
-        </w:rPr>
-        <w:t>) will be left between the text and the formula. Formulas will be aligned to the right.</w:t>
+        <w:t xml:space="preserve"> (12 pt, Bold, Uppercase, Left)</w:t>
+      </w:r>
+    </w:p>
+    <w:p>
+      <w:pPr>
+        <w:rPr>
+          <w:rFonts w:cs="Arial"/>
+          <w:lang w:val="en-GB"/>
+        </w:rPr>
+      </w:pPr>
+    </w:p>
+    <w:p>
+      <w:pPr>
+        <w:rPr>
+          <w:rFonts w:cs="Arial"/>
+          <w:lang w:val="en-GB"/>
+        </w:rPr>
+      </w:pPr>
+      <w:r>
+        <w:rPr>
+          <w:rFonts w:cs="Arial"/>
+          <w:lang w:val="en-GB"/>
+        </w:rPr>
+        <w:t>Formulas used in the text will be numbered in order of appearance in the paper. Alternatively, formulas can be numbered in order in each chapter, including the chapter number. The numbering of formulas is done in round brackets. A blank line (arial 12 pt) will be left between the text and the formula. Formulas will be aligned to the right.</w:t>
       </w:r>
     </w:p>
     <w:p>
@@ -3050,35 +3169,7 @@
         <w:rPr>
           <w:lang w:val="en-GB"/>
         </w:rPr>
-        <w:t xml:space="preserve"> (14 </w:t>
-      </w:r>
-      <w:proofErr w:type="spellStart"/>
-      <w:r>
-        <w:rPr>
-          <w:lang w:val="en-GB"/>
-        </w:rPr>
-        <w:t>pt</w:t>
-      </w:r>
-      <w:proofErr w:type="spellEnd"/>
-      <w:r>
-        <w:rPr>
-          <w:lang w:val="en-GB"/>
-        </w:rPr>
-        <w:t xml:space="preserve">, Bold, Uppercase, </w:t>
-      </w:r>
-      <w:proofErr w:type="spellStart"/>
-      <w:r>
-        <w:rPr>
-          <w:lang w:val="en-GB"/>
-        </w:rPr>
-        <w:t>Center</w:t>
-      </w:r>
-      <w:proofErr w:type="spellEnd"/>
-      <w:r>
-        <w:rPr>
-          <w:lang w:val="en-GB"/>
-        </w:rPr>
-        <w:t>)</w:t>
+        <w:t xml:space="preserve"> (14 pt, Bold, Uppercase, Center)</w:t>
       </w:r>
     </w:p>
     <w:p>
@@ -3237,6 +3328,7 @@
           <w:color w:val="000000"/>
           <w:lang w:val="en-GB" w:eastAsia="ro-RO"/>
         </w:rPr>
+        <w:lastRenderedPageBreak/>
         <w:t>• The title of the magazine or book in italics</w:t>
       </w:r>
     </w:p>
@@ -3255,7 +3347,6 @@
           <w:color w:val="000000"/>
           <w:lang w:val="en-GB" w:eastAsia="ro-RO"/>
         </w:rPr>
-        <w:lastRenderedPageBreak/>
         <w:t>How the reference is written depends on the type of publication, please follow the instructions at the link above carefully.</w:t>
       </w:r>
     </w:p>

</xml_diff>